<commit_message>
Actualização Tarefas & Desenho Alto Nivel
</commit_message>
<xml_diff>
--- a/Documentação/DesenhoAltoNivel.docx
+++ b/Documentação/DesenhoAltoNivel.docx
@@ -34,7 +34,7 @@
           <w:lang w:eastAsia="pt-PT"/>
         </w:rPr>
         <w:drawing>
-          <wp:inline distT="0" distB="0" distL="0" distR="0">
+          <wp:inline distT="0" distB="0" distL="0" distR="0" wp14:anchorId="59EC2A4B" wp14:editId="541F5257">
             <wp:extent cx="2128896" cy="1628775"/>
             <wp:effectExtent l="0" t="0" r="5080" b="0"/>
             <wp:docPr id="2" name="Picture 1"/>
@@ -1709,7 +1709,7 @@
             <w:noProof/>
             <w:webHidden/>
           </w:rPr>
-          <w:t>4</w:t>
+          <w:t>5</w:t>
         </w:r>
         <w:r>
           <w:rPr>
@@ -1798,7 +1798,7 @@
             <w:noProof/>
             <w:webHidden/>
           </w:rPr>
-          <w:t>5</w:t>
+          <w:t>6</w:t>
         </w:r>
         <w:r>
           <w:rPr>
@@ -1887,7 +1887,7 @@
             <w:noProof/>
             <w:webHidden/>
           </w:rPr>
-          <w:t>6</w:t>
+          <w:t>7</w:t>
         </w:r>
         <w:r>
           <w:rPr>
@@ -1976,7 +1976,7 @@
             <w:noProof/>
             <w:webHidden/>
           </w:rPr>
-          <w:t>6</w:t>
+          <w:t>7</w:t>
         </w:r>
         <w:r>
           <w:rPr>
@@ -2080,7 +2080,7 @@
             <w:noProof/>
             <w:webHidden/>
           </w:rPr>
-          <w:t>6</w:t>
+          <w:t>7</w:t>
         </w:r>
         <w:r>
           <w:rPr>
@@ -2169,7 +2169,7 @@
             <w:noProof/>
             <w:webHidden/>
           </w:rPr>
-          <w:t>6</w:t>
+          <w:t>17</w:t>
         </w:r>
         <w:r>
           <w:rPr>
@@ -2258,7 +2258,7 @@
             <w:noProof/>
             <w:webHidden/>
           </w:rPr>
-          <w:t>6</w:t>
+          <w:t>18</w:t>
         </w:r>
         <w:r>
           <w:rPr>
@@ -2347,7 +2347,7 @@
             <w:noProof/>
             <w:webHidden/>
           </w:rPr>
-          <w:t>6</w:t>
+          <w:t>18</w:t>
         </w:r>
         <w:r>
           <w:rPr>
@@ -2436,7 +2436,7 @@
             <w:noProof/>
             <w:webHidden/>
           </w:rPr>
-          <w:t>6</w:t>
+          <w:t>19</w:t>
         </w:r>
         <w:r>
           <w:rPr>
@@ -2525,7 +2525,7 @@
             <w:noProof/>
             <w:webHidden/>
           </w:rPr>
-          <w:t>6</w:t>
+          <w:t>21</w:t>
         </w:r>
         <w:r>
           <w:rPr>
@@ -2614,7 +2614,7 @@
             <w:noProof/>
             <w:webHidden/>
           </w:rPr>
-          <w:t>6</w:t>
+          <w:t>21</w:t>
         </w:r>
         <w:r>
           <w:rPr>
@@ -2703,7 +2703,7 @@
             <w:noProof/>
             <w:webHidden/>
           </w:rPr>
-          <w:t>6</w:t>
+          <w:t>22</w:t>
         </w:r>
         <w:r>
           <w:rPr>
@@ -2792,7 +2792,7 @@
             <w:noProof/>
             <w:webHidden/>
           </w:rPr>
-          <w:t>6</w:t>
+          <w:t>22</w:t>
         </w:r>
         <w:r>
           <w:rPr>
@@ -2881,7 +2881,7 @@
             <w:noProof/>
             <w:webHidden/>
           </w:rPr>
-          <w:t>6</w:t>
+          <w:t>22</w:t>
         </w:r>
         <w:r>
           <w:rPr>
@@ -2970,7 +2970,7 @@
             <w:noProof/>
             <w:webHidden/>
           </w:rPr>
-          <w:t>6</w:t>
+          <w:t>23</w:t>
         </w:r>
         <w:r>
           <w:rPr>
@@ -3059,7 +3059,7 @@
             <w:noProof/>
             <w:webHidden/>
           </w:rPr>
-          <w:t>7</w:t>
+          <w:t>23</w:t>
         </w:r>
         <w:r>
           <w:rPr>
@@ -3165,7 +3165,7 @@
           <w:noProof/>
         </w:rPr>
         <w:drawing>
-          <wp:inline distT="0" distB="0" distL="0" distR="0" wp14:anchorId="6206036A" wp14:editId="7F736A1B">
+          <wp:inline distT="0" distB="0" distL="0" distR="0" wp14:anchorId="50A6BE4D" wp14:editId="27DF82FD">
             <wp:extent cx="6444604" cy="2514600"/>
             <wp:effectExtent l="0" t="0" r="0" b="0"/>
             <wp:docPr id="1" name="Imagem 1"/>
@@ -3227,29 +3227,41 @@
         <w:pStyle w:val="Ttulo2"/>
       </w:pPr>
       <w:r>
-        <w:lastRenderedPageBreak/>
-        <w:t>ARQUITETURA LÓGICA</w:t>
-      </w:r>
-      <w:bookmarkEnd w:id="6"/>
-    </w:p>
-    <w:p>
-      <w:pPr>
-        <w:sectPr>
-          <w:pgSz w:w="16838" w:h="11906" w:orient="landscape"/>
-          <w:pgMar w:top="1134" w:right="1134" w:bottom="851" w:left="1134" w:header="567" w:footer="567" w:gutter="0"/>
-          <w:cols w:space="720"/>
-          <w:docGrid w:linePitch="360"/>
-        </w:sectPr>
-      </w:pPr>
-      <w:r>
         <w:rPr>
           <w:noProof/>
         </w:rPr>
+        <w:lastRenderedPageBreak/>
         <w:drawing>
-          <wp:inline distT="0" distB="0" distL="0" distR="0">
-            <wp:extent cx="9900671" cy="4629150"/>
-            <wp:effectExtent l="0" t="0" r="5715" b="0"/>
-            <wp:docPr id="17" name="Imagem 17" descr="C:\Users\cesar\Desktop\PackageDiagram.png"/>
+          <wp:anchor distT="0" distB="0" distL="114300" distR="114300" simplePos="0" relativeHeight="251658240" behindDoc="0" locked="0" layoutInCell="1" allowOverlap="1" wp14:anchorId="5DE693E7" wp14:editId="71C4F708">
+            <wp:simplePos x="0" y="0"/>
+            <wp:positionH relativeFrom="column">
+              <wp:posOffset>-710565</wp:posOffset>
+            </wp:positionH>
+            <wp:positionV relativeFrom="paragraph">
+              <wp:posOffset>554990</wp:posOffset>
+            </wp:positionV>
+            <wp:extent cx="10659745" cy="4981575"/>
+            <wp:effectExtent l="0" t="0" r="8255" b="9525"/>
+            <wp:wrapThrough wrapText="bothSides">
+              <wp:wrapPolygon edited="0">
+                <wp:start x="116" y="248"/>
+                <wp:lineTo x="116" y="21063"/>
+                <wp:lineTo x="7913" y="21476"/>
+                <wp:lineTo x="21424" y="21559"/>
+                <wp:lineTo x="21578" y="21559"/>
+                <wp:lineTo x="21578" y="21311"/>
+                <wp:lineTo x="21501" y="15529"/>
+                <wp:lineTo x="18181" y="15033"/>
+                <wp:lineTo x="13703" y="14951"/>
+                <wp:lineTo x="13703" y="13629"/>
+                <wp:lineTo x="21501" y="13546"/>
+                <wp:lineTo x="21462" y="909"/>
+                <wp:lineTo x="16135" y="496"/>
+                <wp:lineTo x="2972" y="248"/>
+                <wp:lineTo x="116" y="248"/>
+              </wp:wrapPolygon>
+            </wp:wrapThrough>
+            <wp:docPr id="11" name="Imagem 11"/>
             <wp:cNvGraphicFramePr>
               <a:graphicFrameLocks xmlns:a="http://schemas.openxmlformats.org/drawingml/2006/main" noChangeAspect="1"/>
             </wp:cNvGraphicFramePr>
@@ -3257,7 +3269,7 @@
               <a:graphicData uri="http://schemas.openxmlformats.org/drawingml/2006/picture">
                 <pic:pic xmlns:pic="http://schemas.openxmlformats.org/drawingml/2006/picture">
                   <pic:nvPicPr>
-                    <pic:cNvPr id="0" name="Picture 10" descr="C:\Users\cesar\Desktop\PackageDiagram.png"/>
+                    <pic:cNvPr id="0" name="Picture 4"/>
                     <pic:cNvPicPr>
                       <a:picLocks noChangeAspect="1" noChangeArrowheads="1"/>
                     </pic:cNvPicPr>
@@ -3278,7 +3290,7 @@
                   <pic:spPr bwMode="auto">
                     <a:xfrm>
                       <a:off x="0" y="0"/>
-                      <a:ext cx="9903945" cy="4630681"/>
+                      <a:ext cx="10659745" cy="4981575"/>
                     </a:xfrm>
                     <a:prstGeom prst="rect">
                       <a:avLst/>
@@ -3291,9 +3303,29 @@
                 </pic:pic>
               </a:graphicData>
             </a:graphic>
-          </wp:inline>
+            <wp14:sizeRelH relativeFrom="page">
+              <wp14:pctWidth>0</wp14:pctWidth>
+            </wp14:sizeRelH>
+            <wp14:sizeRelV relativeFrom="page">
+              <wp14:pctHeight>0</wp14:pctHeight>
+            </wp14:sizeRelV>
+          </wp:anchor>
         </w:drawing>
       </w:r>
+      <w:r>
+        <w:t>ARQUITETURA LÓGICA</w:t>
+      </w:r>
+      <w:bookmarkEnd w:id="6"/>
+    </w:p>
+    <w:p>
+      <w:pPr>
+        <w:sectPr>
+          <w:pgSz w:w="16838" w:h="11906" w:orient="landscape"/>
+          <w:pgMar w:top="1134" w:right="1134" w:bottom="851" w:left="1134" w:header="567" w:footer="567" w:gutter="0"/>
+          <w:cols w:space="720"/>
+          <w:docGrid w:linePitch="360"/>
+        </w:sectPr>
+      </w:pPr>
     </w:p>
     <w:p>
       <w:pPr>
@@ -3320,7 +3352,7 @@
           <w:noProof/>
         </w:rPr>
         <w:drawing>
-          <wp:inline distT="0" distB="0" distL="0" distR="0">
+          <wp:inline distT="0" distB="0" distL="0" distR="0" wp14:anchorId="72CE10CA" wp14:editId="66670D7E">
             <wp:extent cx="9667875" cy="5195729"/>
             <wp:effectExtent l="0" t="0" r="0" b="5080"/>
             <wp:docPr id="22" name="Imagem 22" descr="C:\Users\cesar\Desktop\ClassDiagram.png"/>
@@ -3431,7 +3463,7 @@
           <w:noProof/>
         </w:rPr>
         <w:drawing>
-          <wp:inline distT="0" distB="0" distL="0" distR="0">
+          <wp:inline distT="0" distB="0" distL="0" distR="0" wp14:anchorId="1A7D7B35" wp14:editId="5AEC7153">
             <wp:extent cx="6282055" cy="3432175"/>
             <wp:effectExtent l="0" t="0" r="4445" b="0"/>
             <wp:docPr id="4" name="Imagem 4"/>
@@ -3504,7 +3536,7 @@
         </w:rPr>
         <w:lastRenderedPageBreak/>
         <w:drawing>
-          <wp:inline distT="0" distB="0" distL="0" distR="0">
+          <wp:inline distT="0" distB="0" distL="0" distR="0" wp14:anchorId="3BC46B86" wp14:editId="795DBC82">
             <wp:extent cx="6282055" cy="3432175"/>
             <wp:effectExtent l="0" t="0" r="4445" b="0"/>
             <wp:docPr id="5" name="Imagem 5"/>
@@ -3568,7 +3600,7 @@
           <w:noProof/>
         </w:rPr>
         <w:drawing>
-          <wp:inline distT="0" distB="0" distL="0" distR="0">
+          <wp:inline distT="0" distB="0" distL="0" distR="0" wp14:anchorId="1C15B659" wp14:editId="08013633">
             <wp:extent cx="6282055" cy="3432175"/>
             <wp:effectExtent l="0" t="0" r="4445" b="0"/>
             <wp:docPr id="6" name="Imagem 6"/>
@@ -3633,7 +3665,7 @@
         </w:rPr>
         <w:lastRenderedPageBreak/>
         <w:drawing>
-          <wp:inline distT="0" distB="0" distL="0" distR="0">
+          <wp:inline distT="0" distB="0" distL="0" distR="0" wp14:anchorId="3188E90B" wp14:editId="6C610C68">
             <wp:extent cx="6282055" cy="3432175"/>
             <wp:effectExtent l="0" t="0" r="4445" b="0"/>
             <wp:docPr id="7" name="Imagem 7"/>
@@ -3697,7 +3729,7 @@
           <w:noProof/>
         </w:rPr>
         <w:drawing>
-          <wp:inline distT="0" distB="0" distL="0" distR="0">
+          <wp:inline distT="0" distB="0" distL="0" distR="0" wp14:anchorId="6225E193" wp14:editId="624B9E8A">
             <wp:extent cx="6282055" cy="3432175"/>
             <wp:effectExtent l="0" t="0" r="4445" b="0"/>
             <wp:docPr id="9" name="Imagem 9"/>
@@ -3764,7 +3796,7 @@
         </w:rPr>
         <w:lastRenderedPageBreak/>
         <w:drawing>
-          <wp:inline distT="0" distB="0" distL="0" distR="0">
+          <wp:inline distT="0" distB="0" distL="0" distR="0" wp14:anchorId="0A0E01AE" wp14:editId="5663391D">
             <wp:extent cx="6282055" cy="3432175"/>
             <wp:effectExtent l="0" t="0" r="4445" b="0"/>
             <wp:docPr id="10" name="Imagem 10"/>
@@ -3828,7 +3860,7 @@
           <w:noProof/>
         </w:rPr>
         <w:drawing>
-          <wp:inline distT="0" distB="0" distL="0" distR="0">
+          <wp:inline distT="0" distB="0" distL="0" distR="0" wp14:anchorId="3793039F" wp14:editId="1DFECECB">
             <wp:extent cx="6282055" cy="3432175"/>
             <wp:effectExtent l="0" t="0" r="4445" b="0"/>
             <wp:docPr id="12" name="Imagem 12"/>
@@ -3893,7 +3925,7 @@
         </w:rPr>
         <w:lastRenderedPageBreak/>
         <w:drawing>
-          <wp:inline distT="0" distB="0" distL="0" distR="0">
+          <wp:inline distT="0" distB="0" distL="0" distR="0" wp14:anchorId="53500807" wp14:editId="4050DCEB">
             <wp:extent cx="6282055" cy="3432175"/>
             <wp:effectExtent l="0" t="0" r="4445" b="0"/>
             <wp:docPr id="13" name="Imagem 13"/>
@@ -3957,7 +3989,7 @@
           <w:noProof/>
         </w:rPr>
         <w:drawing>
-          <wp:inline distT="0" distB="0" distL="0" distR="0">
+          <wp:inline distT="0" distB="0" distL="0" distR="0" wp14:anchorId="7937FE2E" wp14:editId="741F309B">
             <wp:extent cx="6282055" cy="3432175"/>
             <wp:effectExtent l="0" t="0" r="4445" b="0"/>
             <wp:docPr id="14" name="Imagem 14"/>
@@ -4022,7 +4054,7 @@
         </w:rPr>
         <w:lastRenderedPageBreak/>
         <w:drawing>
-          <wp:inline distT="0" distB="0" distL="0" distR="0">
+          <wp:inline distT="0" distB="0" distL="0" distR="0" wp14:anchorId="6B989AEC" wp14:editId="587C503C">
             <wp:extent cx="6282055" cy="3432175"/>
             <wp:effectExtent l="0" t="0" r="4445" b="0"/>
             <wp:docPr id="15" name="Imagem 15"/>
@@ -4086,7 +4118,7 @@
         </w:rPr>
         <w:lastRenderedPageBreak/>
         <w:drawing>
-          <wp:inline distT="0" distB="0" distL="0" distR="0">
+          <wp:inline distT="0" distB="0" distL="0" distR="0" wp14:anchorId="341EFB6B" wp14:editId="23A007BF">
             <wp:extent cx="6282055" cy="7077710"/>
             <wp:effectExtent l="0" t="0" r="4445" b="8890"/>
             <wp:docPr id="16" name="Imagem 16"/>
@@ -4146,7 +4178,7 @@
     <w:p/>
     <w:p>
       <w:r>
-        <w:object w:dxaOrig="9718" w:dyaOrig="4319">
+        <w:object w:dxaOrig="9718" w:dyaOrig="4319" w14:anchorId="4D55F5FD">
           <v:shapetype id="_x0000_t75" coordsize="21600,21600" o:spt="75" o:preferrelative="t" path="m@4@5l@4@11@9@11@9@5xe" filled="f" stroked="f">
             <v:stroke joinstyle="miter"/>
             <v:formulas>
@@ -4166,10 +4198,10 @@
             <v:path o:extrusionok="f" gradientshapeok="t" o:connecttype="rect"/>
             <o:lock v:ext="edit" aspectratio="t"/>
           </v:shapetype>
-          <v:shape id="_x0000_i1025" type="#_x0000_t75" style="width:486.15pt;height:3in" o:ole="">
+          <v:shape id="_x0000_i1025" type="#_x0000_t75" style="width:486.75pt;height:3in" o:ole="">
             <v:imagedata r:id="rId25" o:title=""/>
           </v:shape>
-          <o:OLEObject Type="Embed" ProgID="Photoshop.Image.13" ShapeID="_x0000_i1025" DrawAspect="Content" ObjectID="_1603620532" r:id="rId26">
+          <o:OLEObject Type="Embed" ProgID="Photoshop.Image.13" ShapeID="_x0000_i1025" DrawAspect="Content" ObjectID="_1603621278" r:id="rId26">
             <o:FieldCodes>\s</o:FieldCodes>
           </o:OLEObject>
         </w:object>
@@ -4191,7 +4223,7 @@
         </w:rPr>
         <w:lastRenderedPageBreak/>
         <w:drawing>
-          <wp:inline distT="0" distB="0" distL="0" distR="0" wp14:anchorId="1EA8C400" wp14:editId="4B73ED3F">
+          <wp:inline distT="0" distB="0" distL="0" distR="0" wp14:anchorId="75CACF50" wp14:editId="00801931">
             <wp:extent cx="6282055" cy="7077710"/>
             <wp:effectExtent l="0" t="0" r="4445" b="8890"/>
             <wp:docPr id="8" name="Imagem 8"/>
@@ -4251,11 +4283,11 @@
     <w:p/>
     <w:p>
       <w:r>
-        <w:object w:dxaOrig="9718" w:dyaOrig="4319">
-          <v:shape id="_x0000_i1026" type="#_x0000_t75" style="width:486.15pt;height:3in" o:ole="">
+        <w:object w:dxaOrig="9718" w:dyaOrig="4319" w14:anchorId="4D531A48">
+          <v:shape id="_x0000_i1026" type="#_x0000_t75" style="width:486.75pt;height:3in" o:ole="">
             <v:imagedata r:id="rId27" o:title=""/>
           </v:shape>
-          <o:OLEObject Type="Embed" ProgID="Photoshop.Image.13" ShapeID="_x0000_i1026" DrawAspect="Content" ObjectID="_1603620533" r:id="rId28">
+          <o:OLEObject Type="Embed" ProgID="Photoshop.Image.13" ShapeID="_x0000_i1026" DrawAspect="Content" ObjectID="_1603621279" r:id="rId28">
             <o:FieldCodes>\s</o:FieldCodes>
           </o:OLEObject>
         </w:object>
@@ -4272,17 +4304,15 @@
     <w:p/>
     <w:p>
       <w:r>
-        <w:object w:dxaOrig="9718" w:dyaOrig="4319">
-          <v:shape id="_x0000_i1027" type="#_x0000_t75" style="width:486.15pt;height:3in" o:ole="">
+        <w:object w:dxaOrig="9718" w:dyaOrig="4319" w14:anchorId="08241FD1">
+          <v:shape id="_x0000_i1027" type="#_x0000_t75" style="width:486.75pt;height:3in" o:ole="">
             <v:imagedata r:id="rId29" o:title=""/>
           </v:shape>
-          <o:OLEObject Type="Embed" ProgID="Photoshop.Image.13" ShapeID="_x0000_i1027" DrawAspect="Content" ObjectID="_1603620534" r:id="rId30">
+          <o:OLEObject Type="Embed" ProgID="Photoshop.Image.13" ShapeID="_x0000_i1027" DrawAspect="Content" ObjectID="_1603621280" r:id="rId30">
             <o:FieldCodes>\s</o:FieldCodes>
           </o:OLEObject>
         </w:object>
       </w:r>
-      <w:bookmarkStart w:id="11" w:name="_GoBack"/>
-      <w:bookmarkEnd w:id="11"/>
     </w:p>
     <w:p>
       <w:pPr>
@@ -4306,7 +4336,7 @@
           <w:szCs w:val="28"/>
         </w:rPr>
       </w:pPr>
-      <w:bookmarkStart w:id="12" w:name="_Toc529180592"/>
+      <w:bookmarkStart w:id="11" w:name="_Toc529180592"/>
       <w:r>
         <w:br w:type="page"/>
       </w:r>
@@ -4319,7 +4349,7 @@
         <w:lastRenderedPageBreak/>
         <w:t>Normas</w:t>
       </w:r>
-      <w:bookmarkEnd w:id="12"/>
+      <w:bookmarkEnd w:id="11"/>
       <w:r>
         <w:t xml:space="preserve"> </w:t>
       </w:r>
@@ -4500,7 +4530,7 @@
       <w:pPr>
         <w:pStyle w:val="Ttulo3"/>
       </w:pPr>
-      <w:bookmarkStart w:id="13" w:name="_Toc529180593"/>
+      <w:bookmarkStart w:id="12" w:name="_Toc529180593"/>
       <w:r>
         <w:lastRenderedPageBreak/>
         <w:t xml:space="preserve">Diagrama </w:t>
@@ -4511,7 +4541,7 @@
       <w:r>
         <w:t>de Navegação</w:t>
       </w:r>
-      <w:bookmarkEnd w:id="13"/>
+      <w:bookmarkEnd w:id="12"/>
     </w:p>
     <w:p>
       <w:pPr>
@@ -4522,13 +4552,13 @@
           <w:docGrid w:linePitch="360"/>
         </w:sectPr>
       </w:pPr>
-      <w:bookmarkStart w:id="14" w:name="_Toc529180594"/>
+      <w:bookmarkStart w:id="13" w:name="_Toc529180594"/>
       <w:r>
         <w:rPr>
           <w:noProof/>
         </w:rPr>
         <w:drawing>
-          <wp:inline distT="0" distB="0" distL="0" distR="0">
+          <wp:inline distT="0" distB="0" distL="0" distR="0" wp14:anchorId="6CE543D4" wp14:editId="326810FB">
             <wp:extent cx="6733309" cy="4700138"/>
             <wp:effectExtent l="0" t="0" r="0" b="0"/>
             <wp:docPr id="3" name="Imagem 3"/>
@@ -4585,7 +4615,7 @@
         <w:lastRenderedPageBreak/>
         <w:t>Matriz de acessos</w:t>
       </w:r>
-      <w:bookmarkEnd w:id="14"/>
+      <w:bookmarkEnd w:id="13"/>
     </w:p>
     <w:tbl>
       <w:tblPr>
@@ -6496,7 +6526,7 @@
                 <w:lang w:eastAsia="en-US"/>
               </w:rPr>
             </w:pPr>
-            <w:bookmarkStart w:id="15" w:name="_Toc529180595"/>
+            <w:bookmarkStart w:id="14" w:name="_Toc529180595"/>
             <w:r>
               <w:rPr>
                 <w:rFonts w:ascii="Calibri" w:hAnsi="Calibri" w:cs="Calibri"/>
@@ -9262,41 +9292,41 @@
         <w:lastRenderedPageBreak/>
         <w:t>PERSISTÊNCIA</w:t>
       </w:r>
+      <w:bookmarkEnd w:id="14"/>
+    </w:p>
+    <w:p>
+      <w:pPr>
+        <w:pStyle w:val="Ttulo3"/>
+      </w:pPr>
+      <w:bookmarkStart w:id="15" w:name="_Toc529180596"/>
+      <w:r>
+        <w:t>Introdução</w:t>
+      </w:r>
       <w:bookmarkEnd w:id="15"/>
     </w:p>
     <w:p>
       <w:pPr>
+        <w:ind w:firstLine="720"/>
+      </w:pPr>
+      <w:r>
+        <w:t>Em relação à persistência dos dados, foi optado pela utilização do MSSQL 2017. Uma base de dados que dá suporte a toda a infraestrutura da plataforma de forma rápida e organizada.</w:t>
+      </w:r>
+      <w:r>
+        <w:t xml:space="preserve"> Através disto é possível guardar toda a informação relacionada com os utilizadores e animais.</w:t>
+      </w:r>
+    </w:p>
+    <w:p>
+      <w:pPr>
         <w:pStyle w:val="Ttulo3"/>
       </w:pPr>
-      <w:bookmarkStart w:id="16" w:name="_Toc529180596"/>
-      <w:r>
-        <w:t>Introdução</w:t>
+      <w:bookmarkStart w:id="16" w:name="_Toc529180597"/>
+      <w:r>
+        <w:t xml:space="preserve">Modelo </w:t>
+      </w:r>
+      <w:r>
+        <w:t>Relacional</w:t>
       </w:r>
       <w:bookmarkEnd w:id="16"/>
-    </w:p>
-    <w:p>
-      <w:pPr>
-        <w:ind w:firstLine="720"/>
-      </w:pPr>
-      <w:r>
-        <w:t>Em relação à persistência dos dados, foi optado pela utilização do MSSQL 2017. Uma base de dados que dá suporte a toda a infraestrutura da plataforma de forma rápida e organizada.</w:t>
-      </w:r>
-      <w:r>
-        <w:t xml:space="preserve"> Através disto é possível guardar toda a informação relacionada com os utilizadores e animais.</w:t>
-      </w:r>
-    </w:p>
-    <w:p>
-      <w:pPr>
-        <w:pStyle w:val="Ttulo3"/>
-      </w:pPr>
-      <w:bookmarkStart w:id="17" w:name="_Toc529180597"/>
-      <w:r>
-        <w:t xml:space="preserve">Modelo </w:t>
-      </w:r>
-      <w:r>
-        <w:t>Relacional</w:t>
-      </w:r>
-      <w:bookmarkEnd w:id="17"/>
     </w:p>
     <w:p>
       <w:pPr>
@@ -9313,7 +9343,7 @@
           <w:noProof/>
         </w:rPr>
         <w:drawing>
-          <wp:inline distT="0" distB="0" distL="0" distR="0">
+          <wp:inline distT="0" distB="0" distL="0" distR="0" wp14:anchorId="5D60357D" wp14:editId="4EF0E11D">
             <wp:extent cx="6785829" cy="6334125"/>
             <wp:effectExtent l="0" t="0" r="0" b="0"/>
             <wp:docPr id="21" name="Imagem 21"/>
@@ -9381,22 +9411,22 @@
       <w:pPr>
         <w:pStyle w:val="Ttulo2"/>
       </w:pPr>
-      <w:bookmarkStart w:id="18" w:name="_Toc529180598"/>
+      <w:bookmarkStart w:id="17" w:name="_Toc529180598"/>
       <w:r>
         <w:lastRenderedPageBreak/>
         <w:t>ARQUITETURA FÍSICA</w:t>
       </w:r>
+      <w:bookmarkEnd w:id="17"/>
+    </w:p>
+    <w:p>
+      <w:pPr>
+        <w:pStyle w:val="Ttulo3"/>
+      </w:pPr>
+      <w:bookmarkStart w:id="18" w:name="_Toc529180599"/>
+      <w:r>
+        <w:t>Introdução</w:t>
+      </w:r>
       <w:bookmarkEnd w:id="18"/>
-    </w:p>
-    <w:p>
-      <w:pPr>
-        <w:pStyle w:val="Ttulo3"/>
-      </w:pPr>
-      <w:bookmarkStart w:id="19" w:name="_Toc529180599"/>
-      <w:r>
-        <w:t>Introdução</w:t>
-      </w:r>
-      <w:bookmarkEnd w:id="19"/>
     </w:p>
     <w:p>
       <w:pPr>
@@ -9494,11 +9524,11 @@
       <w:pPr>
         <w:pStyle w:val="Ttulo3"/>
       </w:pPr>
-      <w:bookmarkStart w:id="20" w:name="_Toc529180600"/>
+      <w:bookmarkStart w:id="19" w:name="_Toc529180600"/>
       <w:r>
         <w:t>Diagrama de Componentes</w:t>
       </w:r>
-      <w:bookmarkEnd w:id="20"/>
+      <w:bookmarkEnd w:id="19"/>
     </w:p>
     <w:p>
       <w:r>
@@ -9506,7 +9536,7 @@
           <w:noProof/>
         </w:rPr>
         <w:drawing>
-          <wp:inline distT="0" distB="0" distL="0" distR="0">
+          <wp:inline distT="0" distB="0" distL="0" distR="0" wp14:anchorId="09F8F42C" wp14:editId="2EBBFF45">
             <wp:extent cx="6749793" cy="4533900"/>
             <wp:effectExtent l="0" t="0" r="0" b="0"/>
             <wp:docPr id="18" name="Imagem 18" descr="C:\Users\cesar\Desktop\ComponentDiagram.png"/>
@@ -9559,23 +9589,39 @@
       <w:pPr>
         <w:pStyle w:val="Ttulo3"/>
       </w:pPr>
-      <w:bookmarkStart w:id="21" w:name="_Toc529180601"/>
-      <w:r>
-        <w:lastRenderedPageBreak/>
-        <w:t>Diagrama de Instalação</w:t>
-      </w:r>
-      <w:bookmarkEnd w:id="21"/>
-    </w:p>
-    <w:p>
+      <w:bookmarkStart w:id="20" w:name="_Toc529180601"/>
       <w:r>
         <w:rPr>
           <w:noProof/>
         </w:rPr>
+        <w:lastRenderedPageBreak/>
         <w:drawing>
-          <wp:inline distT="0" distB="0" distL="0" distR="0">
-            <wp:extent cx="6722874" cy="1800225"/>
-            <wp:effectExtent l="0" t="0" r="1905" b="0"/>
-            <wp:docPr id="20" name="Imagem 20" descr="C:\Users\cesar\Desktop\Deployment Diagram.png"/>
+          <wp:anchor distT="0" distB="0" distL="114300" distR="114300" simplePos="0" relativeHeight="251659264" behindDoc="0" locked="0" layoutInCell="1" allowOverlap="1" wp14:anchorId="1615F4B4" wp14:editId="635949F9">
+            <wp:simplePos x="0" y="0"/>
+            <wp:positionH relativeFrom="page">
+              <wp:align>left</wp:align>
+            </wp:positionH>
+            <wp:positionV relativeFrom="paragraph">
+              <wp:posOffset>278765</wp:posOffset>
+            </wp:positionV>
+            <wp:extent cx="7511415" cy="2295525"/>
+            <wp:effectExtent l="0" t="0" r="0" b="0"/>
+            <wp:wrapThrough wrapText="bothSides">
+              <wp:wrapPolygon edited="0">
+                <wp:start x="7012" y="359"/>
+                <wp:lineTo x="7012" y="3585"/>
+                <wp:lineTo x="548" y="4840"/>
+                <wp:lineTo x="110" y="5198"/>
+                <wp:lineTo x="110" y="18822"/>
+                <wp:lineTo x="7450" y="20793"/>
+                <wp:lineTo x="20433" y="21331"/>
+                <wp:lineTo x="21529" y="21331"/>
+                <wp:lineTo x="21529" y="1613"/>
+                <wp:lineTo x="10080" y="359"/>
+                <wp:lineTo x="7012" y="359"/>
+              </wp:wrapPolygon>
+            </wp:wrapThrough>
+            <wp:docPr id="19" name="Imagem 19"/>
             <wp:cNvGraphicFramePr>
               <a:graphicFrameLocks xmlns:a="http://schemas.openxmlformats.org/drawingml/2006/main" noChangeAspect="1"/>
             </wp:cNvGraphicFramePr>
@@ -9583,7 +9629,7 @@
               <a:graphicData uri="http://schemas.openxmlformats.org/drawingml/2006/picture">
                 <pic:pic xmlns:pic="http://schemas.openxmlformats.org/drawingml/2006/picture">
                   <pic:nvPicPr>
-                    <pic:cNvPr id="0" name="Picture 13" descr="C:\Users\cesar\Desktop\Deployment Diagram.png"/>
+                    <pic:cNvPr id="0" name="Picture 5"/>
                     <pic:cNvPicPr>
                       <a:picLocks noChangeAspect="1" noChangeArrowheads="1"/>
                     </pic:cNvPicPr>
@@ -9604,7 +9650,7 @@
                   <pic:spPr bwMode="auto">
                     <a:xfrm>
                       <a:off x="0" y="0"/>
-                      <a:ext cx="6731206" cy="1802456"/>
+                      <a:ext cx="7518155" cy="2297530"/>
                     </a:xfrm>
                     <a:prstGeom prst="rect">
                       <a:avLst/>
@@ -9617,10 +9663,26 @@
                 </pic:pic>
               </a:graphicData>
             </a:graphic>
-          </wp:inline>
+            <wp14:sizeRelH relativeFrom="page">
+              <wp14:pctWidth>0</wp14:pctWidth>
+            </wp14:sizeRelH>
+            <wp14:sizeRelV relativeFrom="page">
+              <wp14:pctHeight>0</wp14:pctHeight>
+            </wp14:sizeRelV>
+          </wp:anchor>
         </w:drawing>
       </w:r>
-    </w:p>
+      <w:r>
+        <w:t>Diagrama de I</w:t>
+      </w:r>
+      <w:bookmarkStart w:id="21" w:name="_GoBack"/>
+      <w:bookmarkEnd w:id="21"/>
+      <w:r>
+        <w:t>nstalação</w:t>
+      </w:r>
+      <w:bookmarkEnd w:id="20"/>
+    </w:p>
+    <w:p/>
     <w:p>
       <w:pPr>
         <w:autoSpaceDE w:val="0"/>
@@ -13653,7 +13715,7 @@
 </file>
 
 <file path=customXml/itemProps1.xml><?xml version="1.0" encoding="utf-8"?>
-<ds:datastoreItem xmlns:ds="http://schemas.openxmlformats.org/officeDocument/2006/customXml" ds:itemID="{69164492-2D14-4E41-A76A-D86732D97901}">
+<ds:datastoreItem xmlns:ds="http://schemas.openxmlformats.org/officeDocument/2006/customXml" ds:itemID="{0E1F6DD8-F646-4D02-BC02-9321D90CB286}">
   <ds:schemaRefs>
     <ds:schemaRef ds:uri="http://schemas.openxmlformats.org/officeDocument/2006/bibliography"/>
   </ds:schemaRefs>

</xml_diff>

<commit_message>
validation with new password
</commit_message>
<xml_diff>
--- a/Documentação/DesenhoAltoNivel.docx
+++ b/Documentação/DesenhoAltoNivel.docx
@@ -3160,14 +3160,19 @@
       <w:bookmarkEnd w:id="5"/>
     </w:p>
     <w:p>
+      <w:pPr>
+        <w:rPr>
+          <w:u w:val="single"/>
+        </w:rPr>
+      </w:pPr>
       <w:r>
         <w:rPr>
           <w:noProof/>
         </w:rPr>
         <w:drawing>
-          <wp:inline distT="0" distB="0" distL="0" distR="0" wp14:anchorId="50A6BE4D" wp14:editId="27DF82FD">
-            <wp:extent cx="6444604" cy="2514600"/>
-            <wp:effectExtent l="0" t="0" r="0" b="0"/>
+          <wp:inline distT="0" distB="0" distL="0" distR="0" wp14:anchorId="544E83CB" wp14:editId="7039D9EA">
+            <wp:extent cx="6299835" cy="1986280"/>
+            <wp:effectExtent l="0" t="0" r="5715" b="0"/>
             <wp:docPr id="1" name="Imagem 1"/>
             <wp:cNvGraphicFramePr>
               <a:graphicFrameLocks xmlns:a="http://schemas.openxmlformats.org/drawingml/2006/main" noChangeAspect="1"/>
@@ -3179,27 +3184,20 @@
                     <pic:cNvPr id="1" name=""/>
                     <pic:cNvPicPr/>
                   </pic:nvPicPr>
-                  <pic:blipFill rotWithShape="1">
+                  <pic:blipFill>
                     <a:blip r:embed="rId9"/>
-                    <a:srcRect l="13003" t="35338" r="22286" b="19954"/>
-                    <a:stretch/>
+                    <a:stretch>
+                      <a:fillRect/>
+                    </a:stretch>
                   </pic:blipFill>
-                  <pic:spPr bwMode="auto">
+                  <pic:spPr>
                     <a:xfrm>
                       <a:off x="0" y="0"/>
-                      <a:ext cx="6461322" cy="2521123"/>
+                      <a:ext cx="6299835" cy="1986280"/>
                     </a:xfrm>
                     <a:prstGeom prst="rect">
                       <a:avLst/>
                     </a:prstGeom>
-                    <a:ln>
-                      <a:noFill/>
-                    </a:ln>
-                    <a:extLst>
-                      <a:ext uri="{53640926-AAD7-44D8-BBD7-CCE9431645EC}">
-                        <a14:shadowObscured xmlns:a14="http://schemas.microsoft.com/office/drawing/2010/main"/>
-                      </a:ext>
-                    </a:extLst>
                   </pic:spPr>
                 </pic:pic>
               </a:graphicData>
@@ -3207,6 +3205,8 @@
           </wp:inline>
         </w:drawing>
       </w:r>
+      <w:bookmarkStart w:id="6" w:name="_GoBack"/>
+      <w:bookmarkEnd w:id="6"/>
     </w:p>
     <w:p>
       <w:pPr>
@@ -3220,7 +3220,7 @@
           <w:docGrid w:linePitch="360"/>
         </w:sectPr>
       </w:pPr>
-      <w:bookmarkStart w:id="6" w:name="_Toc529180587"/>
+      <w:bookmarkStart w:id="7" w:name="_Toc529180587"/>
     </w:p>
     <w:p>
       <w:pPr>
@@ -3315,7 +3315,7 @@
       <w:r>
         <w:t>ARQUITETURA LÓGICA</w:t>
       </w:r>
-      <w:bookmarkEnd w:id="6"/>
+      <w:bookmarkEnd w:id="7"/>
     </w:p>
     <w:p>
       <w:pPr>
@@ -3331,12 +3331,12 @@
       <w:pPr>
         <w:pStyle w:val="Ttulo2"/>
       </w:pPr>
-      <w:bookmarkStart w:id="7" w:name="_Toc529180588"/>
+      <w:bookmarkStart w:id="8" w:name="_Toc529180588"/>
       <w:r>
         <w:lastRenderedPageBreak/>
         <w:t>DIAGRAMA DE CLASSES DE DESENHO</w:t>
       </w:r>
-      <w:bookmarkEnd w:id="7"/>
+      <w:bookmarkEnd w:id="8"/>
     </w:p>
     <w:p>
       <w:pPr>
@@ -3405,22 +3405,22 @@
       <w:pPr>
         <w:pStyle w:val="Ttulo2"/>
       </w:pPr>
-      <w:bookmarkStart w:id="8" w:name="_Toc529180589"/>
+      <w:bookmarkStart w:id="9" w:name="_Toc529180589"/>
       <w:r>
         <w:lastRenderedPageBreak/>
         <w:t>INTERFACE COM O UTILIZADOR</w:t>
       </w:r>
-      <w:bookmarkEnd w:id="8"/>
+      <w:bookmarkEnd w:id="9"/>
     </w:p>
     <w:p>
       <w:pPr>
         <w:pStyle w:val="Ttulo3"/>
       </w:pPr>
-      <w:bookmarkStart w:id="9" w:name="_Toc529180590"/>
+      <w:bookmarkStart w:id="10" w:name="_Toc529180590"/>
       <w:r>
         <w:t>Introdução</w:t>
       </w:r>
-      <w:bookmarkEnd w:id="9"/>
+      <w:bookmarkEnd w:id="10"/>
     </w:p>
     <w:p>
       <w:pPr>
@@ -3437,7 +3437,7 @@
       <w:pPr>
         <w:pStyle w:val="Ttulo3"/>
       </w:pPr>
-      <w:bookmarkStart w:id="10" w:name="_Toc529180591"/>
+      <w:bookmarkStart w:id="11" w:name="_Toc529180591"/>
       <w:r>
         <w:t>Protótipo (caso exista)</w:t>
       </w:r>
@@ -3455,7 +3455,7 @@
       <w:r>
         <w:t xml:space="preserve"> em alternativa</w:t>
       </w:r>
-      <w:bookmarkEnd w:id="10"/>
+      <w:bookmarkEnd w:id="11"/>
     </w:p>
     <w:p>
       <w:r>
@@ -4201,7 +4201,7 @@
           <v:shape id="_x0000_i1025" type="#_x0000_t75" style="width:486.75pt;height:3in" o:ole="">
             <v:imagedata r:id="rId25" o:title=""/>
           </v:shape>
-          <o:OLEObject Type="Embed" ProgID="Photoshop.Image.13" ShapeID="_x0000_i1025" DrawAspect="Content" ObjectID="_1603621278" r:id="rId26">
+          <o:OLEObject Type="Embed" ProgID="Photoshop.Image.13" ShapeID="_x0000_i1025" DrawAspect="Content" ObjectID="_1604180587" r:id="rId26">
             <o:FieldCodes>\s</o:FieldCodes>
           </o:OLEObject>
         </w:object>
@@ -4287,7 +4287,7 @@
           <v:shape id="_x0000_i1026" type="#_x0000_t75" style="width:486.75pt;height:3in" o:ole="">
             <v:imagedata r:id="rId27" o:title=""/>
           </v:shape>
-          <o:OLEObject Type="Embed" ProgID="Photoshop.Image.13" ShapeID="_x0000_i1026" DrawAspect="Content" ObjectID="_1603621279" r:id="rId28">
+          <o:OLEObject Type="Embed" ProgID="Photoshop.Image.13" ShapeID="_x0000_i1026" DrawAspect="Content" ObjectID="_1604180588" r:id="rId28">
             <o:FieldCodes>\s</o:FieldCodes>
           </o:OLEObject>
         </w:object>
@@ -4308,7 +4308,7 @@
           <v:shape id="_x0000_i1027" type="#_x0000_t75" style="width:486.75pt;height:3in" o:ole="">
             <v:imagedata r:id="rId29" o:title=""/>
           </v:shape>
-          <o:OLEObject Type="Embed" ProgID="Photoshop.Image.13" ShapeID="_x0000_i1027" DrawAspect="Content" ObjectID="_1603621280" r:id="rId30">
+          <o:OLEObject Type="Embed" ProgID="Photoshop.Image.13" ShapeID="_x0000_i1027" DrawAspect="Content" ObjectID="_1604180589" r:id="rId30">
             <o:FieldCodes>\s</o:FieldCodes>
           </o:OLEObject>
         </w:object>
@@ -4336,7 +4336,7 @@
           <w:szCs w:val="28"/>
         </w:rPr>
       </w:pPr>
-      <w:bookmarkStart w:id="11" w:name="_Toc529180592"/>
+      <w:bookmarkStart w:id="12" w:name="_Toc529180592"/>
       <w:r>
         <w:br w:type="page"/>
       </w:r>
@@ -4349,7 +4349,7 @@
         <w:lastRenderedPageBreak/>
         <w:t>Normas</w:t>
       </w:r>
-      <w:bookmarkEnd w:id="11"/>
+      <w:bookmarkEnd w:id="12"/>
       <w:r>
         <w:t xml:space="preserve"> </w:t>
       </w:r>
@@ -4530,7 +4530,7 @@
       <w:pPr>
         <w:pStyle w:val="Ttulo3"/>
       </w:pPr>
-      <w:bookmarkStart w:id="12" w:name="_Toc529180593"/>
+      <w:bookmarkStart w:id="13" w:name="_Toc529180593"/>
       <w:r>
         <w:lastRenderedPageBreak/>
         <w:t xml:space="preserve">Diagrama </w:t>
@@ -4541,7 +4541,7 @@
       <w:r>
         <w:t>de Navegação</w:t>
       </w:r>
-      <w:bookmarkEnd w:id="12"/>
+      <w:bookmarkEnd w:id="13"/>
     </w:p>
     <w:p>
       <w:pPr>
@@ -4552,7 +4552,7 @@
           <w:docGrid w:linePitch="360"/>
         </w:sectPr>
       </w:pPr>
-      <w:bookmarkStart w:id="13" w:name="_Toc529180594"/>
+      <w:bookmarkStart w:id="14" w:name="_Toc529180594"/>
       <w:r>
         <w:rPr>
           <w:noProof/>
@@ -4615,7 +4615,7 @@
         <w:lastRenderedPageBreak/>
         <w:t>Matriz de acessos</w:t>
       </w:r>
-      <w:bookmarkEnd w:id="13"/>
+      <w:bookmarkEnd w:id="14"/>
     </w:p>
     <w:tbl>
       <w:tblPr>
@@ -6526,7 +6526,7 @@
                 <w:lang w:eastAsia="en-US"/>
               </w:rPr>
             </w:pPr>
-            <w:bookmarkStart w:id="14" w:name="_Toc529180595"/>
+            <w:bookmarkStart w:id="15" w:name="_Toc529180595"/>
             <w:r>
               <w:rPr>
                 <w:rFonts w:ascii="Calibri" w:hAnsi="Calibri" w:cs="Calibri"/>
@@ -9292,17 +9292,17 @@
         <w:lastRenderedPageBreak/>
         <w:t>PERSISTÊNCIA</w:t>
       </w:r>
-      <w:bookmarkEnd w:id="14"/>
+      <w:bookmarkEnd w:id="15"/>
     </w:p>
     <w:p>
       <w:pPr>
         <w:pStyle w:val="Ttulo3"/>
       </w:pPr>
-      <w:bookmarkStart w:id="15" w:name="_Toc529180596"/>
+      <w:bookmarkStart w:id="16" w:name="_Toc529180596"/>
       <w:r>
         <w:t>Introdução</w:t>
       </w:r>
-      <w:bookmarkEnd w:id="15"/>
+      <w:bookmarkEnd w:id="16"/>
     </w:p>
     <w:p>
       <w:pPr>
@@ -9319,14 +9319,14 @@
       <w:pPr>
         <w:pStyle w:val="Ttulo3"/>
       </w:pPr>
-      <w:bookmarkStart w:id="16" w:name="_Toc529180597"/>
+      <w:bookmarkStart w:id="17" w:name="_Toc529180597"/>
       <w:r>
         <w:t xml:space="preserve">Modelo </w:t>
       </w:r>
       <w:r>
         <w:t>Relacional</w:t>
       </w:r>
-      <w:bookmarkEnd w:id="16"/>
+      <w:bookmarkEnd w:id="17"/>
     </w:p>
     <w:p>
       <w:pPr>
@@ -9411,22 +9411,22 @@
       <w:pPr>
         <w:pStyle w:val="Ttulo2"/>
       </w:pPr>
-      <w:bookmarkStart w:id="17" w:name="_Toc529180598"/>
+      <w:bookmarkStart w:id="18" w:name="_Toc529180598"/>
       <w:r>
         <w:lastRenderedPageBreak/>
         <w:t>ARQUITETURA FÍSICA</w:t>
       </w:r>
-      <w:bookmarkEnd w:id="17"/>
+      <w:bookmarkEnd w:id="18"/>
     </w:p>
     <w:p>
       <w:pPr>
         <w:pStyle w:val="Ttulo3"/>
       </w:pPr>
-      <w:bookmarkStart w:id="18" w:name="_Toc529180599"/>
+      <w:bookmarkStart w:id="19" w:name="_Toc529180599"/>
       <w:r>
         <w:t>Introdução</w:t>
       </w:r>
-      <w:bookmarkEnd w:id="18"/>
+      <w:bookmarkEnd w:id="19"/>
     </w:p>
     <w:p>
       <w:pPr>
@@ -9524,11 +9524,11 @@
       <w:pPr>
         <w:pStyle w:val="Ttulo3"/>
       </w:pPr>
-      <w:bookmarkStart w:id="19" w:name="_Toc529180600"/>
+      <w:bookmarkStart w:id="20" w:name="_Toc529180600"/>
       <w:r>
         <w:t>Diagrama de Componentes</w:t>
       </w:r>
-      <w:bookmarkEnd w:id="19"/>
+      <w:bookmarkEnd w:id="20"/>
     </w:p>
     <w:p>
       <w:r>
@@ -9589,7 +9589,7 @@
       <w:pPr>
         <w:pStyle w:val="Ttulo3"/>
       </w:pPr>
-      <w:bookmarkStart w:id="20" w:name="_Toc529180601"/>
+      <w:bookmarkStart w:id="21" w:name="_Toc529180601"/>
       <w:r>
         <w:rPr>
           <w:noProof/>
@@ -9673,14 +9673,9 @@
         </w:drawing>
       </w:r>
       <w:r>
-        <w:t>Diagrama de I</w:t>
-      </w:r>
-      <w:bookmarkStart w:id="21" w:name="_GoBack"/>
+        <w:t>Diagrama de Instalação</w:t>
+      </w:r>
       <w:bookmarkEnd w:id="21"/>
-      <w:r>
-        <w:t>nstalação</w:t>
-      </w:r>
-      <w:bookmarkEnd w:id="20"/>
     </w:p>
     <w:p/>
     <w:p>
@@ -13715,7 +13710,7 @@
 </file>
 
 <file path=customXml/itemProps1.xml><?xml version="1.0" encoding="utf-8"?>
-<ds:datastoreItem xmlns:ds="http://schemas.openxmlformats.org/officeDocument/2006/customXml" ds:itemID="{0E1F6DD8-F646-4D02-BC02-9321D90CB286}">
+<ds:datastoreItem xmlns:ds="http://schemas.openxmlformats.org/officeDocument/2006/customXml" ds:itemID="{1FB1D317-76D9-46C6-A47F-8CF8E50813A3}">
   <ds:schemaRefs>
     <ds:schemaRef ds:uri="http://schemas.openxmlformats.org/officeDocument/2006/bibliography"/>
   </ds:schemaRefs>

</xml_diff>